<commit_message>
Made changes to document
</commit_message>
<xml_diff>
--- a/My first git and GitHub class.docx
+++ b/My first git and GitHub class.docx
@@ -13,6 +13,12 @@
           <w:lang w:val="en-US"/>
         </w:rPr>
         <w:t>My first git and GitHub class.</w:t>
+      </w:r>
+      <w:r>
+        <w:rPr>
+          <w:lang w:val="en-US"/>
+        </w:rPr>
+        <w:t xml:space="preserve"> I ALREADY PUSH THE PROJECT TO GITHUB </w:t>
       </w:r>
     </w:p>
     <w:sectPr>

</xml_diff>

<commit_message>
Created Made changes second time
</commit_message>
<xml_diff>
--- a/My first git and GitHub class.docx
+++ b/My first git and GitHub class.docx
@@ -19,6 +19,19 @@
           <w:lang w:val="en-US"/>
         </w:rPr>
         <w:t xml:space="preserve"> I ALREADY PUSH THE PROJECT TO GITHUB </w:t>
+      </w:r>
+    </w:p>
+    <w:p>
+      <w:pPr>
+        <w:rPr>
+          <w:lang w:val="en-US"/>
+        </w:rPr>
+      </w:pPr>
+      <w:r>
+        <w:rPr>
+          <w:lang w:val="en-US"/>
+        </w:rPr>
+        <w:t>Let’s do it again</w:t>
       </w:r>
     </w:p>
     <w:sectPr>

</xml_diff>